<commit_message>
New list documents and view documents page
</commit_message>
<xml_diff>
--- a/dissertation/Classifier Experiment.docx
+++ b/dissertation/Classifier Experiment.docx
@@ -458,7 +458,21 @@
           <w:b/>
           <w:bCs/>
         </w:rPr>
-        <w:t xml:space="preserve">One-Hot vs TD-IDF </w:t>
+        <w:t>One-Hot vs T</w:t>
+      </w:r>
+      <w:r>
+        <w:rPr>
+          <w:b/>
+          <w:bCs/>
+        </w:rPr>
+        <w:t>F</w:t>
+      </w:r>
+      <w:r>
+        <w:rPr>
+          <w:b/>
+          <w:bCs/>
+        </w:rPr>
+        <w:t xml:space="preserve">-IDF </w:t>
       </w:r>
       <w:r>
         <w:rPr>

</xml_diff>

<commit_message>
No entity highlighting feature
</commit_message>
<xml_diff>
--- a/dissertation/Classifier Experiment.docx
+++ b/dissertation/Classifier Experiment.docx
@@ -1532,14 +1532,6 @@
           <w:bCs/>
         </w:rPr>
       </w:pPr>
-    </w:p>
-    <w:p>
-      <w:pPr>
-        <w:rPr>
-          <w:b/>
-          <w:bCs/>
-        </w:rPr>
-      </w:pPr>
       <w:r>
         <w:rPr>
           <w:b/>
@@ -1572,6 +1564,8 @@
               <w:rPr>
                 <w:b/>
                 <w:bCs/>
+                <w:sz w:val="24"/>
+                <w:szCs w:val="24"/>
               </w:rPr>
             </w:pPr>
           </w:p>
@@ -1586,12 +1580,16 @@
               <w:rPr>
                 <w:b/>
                 <w:bCs/>
-              </w:rPr>
-            </w:pPr>
-            <w:r>
-              <w:rPr>
-                <w:b/>
-                <w:bCs/>
+                <w:sz w:val="24"/>
+                <w:szCs w:val="24"/>
+              </w:rPr>
+            </w:pPr>
+            <w:r>
+              <w:rPr>
+                <w:b/>
+                <w:bCs/>
+                <w:sz w:val="24"/>
+                <w:szCs w:val="24"/>
               </w:rPr>
               <w:t>Precision</w:t>
             </w:r>
@@ -1607,12 +1605,16 @@
               <w:rPr>
                 <w:b/>
                 <w:bCs/>
-              </w:rPr>
-            </w:pPr>
-            <w:r>
-              <w:rPr>
-                <w:b/>
-                <w:bCs/>
+                <w:sz w:val="24"/>
+                <w:szCs w:val="24"/>
+              </w:rPr>
+            </w:pPr>
+            <w:r>
+              <w:rPr>
+                <w:b/>
+                <w:bCs/>
+                <w:sz w:val="24"/>
+                <w:szCs w:val="24"/>
               </w:rPr>
               <w:t>Recall</w:t>
             </w:r>
@@ -1628,12 +1630,16 @@
               <w:rPr>
                 <w:b/>
                 <w:bCs/>
-              </w:rPr>
-            </w:pPr>
-            <w:r>
-              <w:rPr>
-                <w:b/>
-                <w:bCs/>
+                <w:sz w:val="24"/>
+                <w:szCs w:val="24"/>
+              </w:rPr>
+            </w:pPr>
+            <w:r>
+              <w:rPr>
+                <w:b/>
+                <w:bCs/>
+                <w:sz w:val="24"/>
+                <w:szCs w:val="24"/>
               </w:rPr>
               <w:t>F1</w:t>
             </w:r>
@@ -1649,12 +1655,16 @@
               <w:rPr>
                 <w:b/>
                 <w:bCs/>
-              </w:rPr>
-            </w:pPr>
-            <w:r>
-              <w:rPr>
-                <w:b/>
-                <w:bCs/>
+                <w:sz w:val="24"/>
+                <w:szCs w:val="24"/>
+              </w:rPr>
+            </w:pPr>
+            <w:r>
+              <w:rPr>
+                <w:b/>
+                <w:bCs/>
+                <w:sz w:val="24"/>
+                <w:szCs w:val="24"/>
               </w:rPr>
               <w:t>F2</w:t>
             </w:r>
@@ -1670,12 +1680,16 @@
               <w:rPr>
                 <w:b/>
                 <w:bCs/>
-              </w:rPr>
-            </w:pPr>
-            <w:r>
-              <w:rPr>
-                <w:b/>
-                <w:bCs/>
+                <w:sz w:val="24"/>
+                <w:szCs w:val="24"/>
+              </w:rPr>
+            </w:pPr>
+            <w:r>
+              <w:rPr>
+                <w:b/>
+                <w:bCs/>
+                <w:sz w:val="24"/>
+                <w:szCs w:val="24"/>
               </w:rPr>
               <w:t>BAC</w:t>
             </w:r>
@@ -1730,15 +1744,28 @@
         <w:tc>
           <w:tcPr>
             <w:tcW w:w="1436" w:type="dxa"/>
-          </w:tcPr>
-          <w:p>
-            <w:pPr>
-              <w:jc w:val="center"/>
-            </w:pPr>
-            <w:r>
+            <w:shd w:val="clear" w:color="auto" w:fill="D9D9D9" w:themeFill="background1" w:themeFillShade="D9"/>
+          </w:tcPr>
+          <w:p>
+            <w:pPr>
+              <w:jc w:val="center"/>
+              <w:rPr>
+                <w:b/>
+                <w:bCs/>
+              </w:rPr>
+            </w:pPr>
+            <w:r>
+              <w:rPr>
+                <w:b/>
+                <w:bCs/>
+              </w:rPr>
               <w:t>0.55</w:t>
             </w:r>
             <w:r>
+              <w:rPr>
+                <w:b/>
+                <w:bCs/>
+              </w:rPr>
               <w:t>44</w:t>
             </w:r>
           </w:p>
@@ -1772,12 +1799,21 @@
         <w:tc>
           <w:tcPr>
             <w:tcW w:w="1436" w:type="dxa"/>
-          </w:tcPr>
-          <w:p>
-            <w:pPr>
-              <w:jc w:val="center"/>
-            </w:pPr>
-            <w:r>
+            <w:shd w:val="clear" w:color="auto" w:fill="D9D9D9" w:themeFill="background1" w:themeFillShade="D9"/>
+          </w:tcPr>
+          <w:p>
+            <w:pPr>
+              <w:jc w:val="center"/>
+              <w:rPr>
+                <w:b/>
+                <w:bCs/>
+              </w:rPr>
+            </w:pPr>
+            <w:r>
+              <w:rPr>
+                <w:b/>
+                <w:bCs/>
+              </w:rPr>
               <w:t>0.6403</w:t>
             </w:r>
           </w:p>
@@ -1808,12 +1844,21 @@
         <w:tc>
           <w:tcPr>
             <w:tcW w:w="1435" w:type="dxa"/>
-          </w:tcPr>
-          <w:p>
-            <w:pPr>
-              <w:jc w:val="center"/>
-            </w:pPr>
-            <w:r>
+            <w:shd w:val="clear" w:color="auto" w:fill="D9D9D9" w:themeFill="background1" w:themeFillShade="D9"/>
+          </w:tcPr>
+          <w:p>
+            <w:pPr>
+              <w:jc w:val="center"/>
+              <w:rPr>
+                <w:b/>
+                <w:bCs/>
+              </w:rPr>
+            </w:pPr>
+            <w:r>
+              <w:rPr>
+                <w:b/>
+                <w:bCs/>
+              </w:rPr>
               <w:t>0.5634</w:t>
             </w:r>
           </w:p>
@@ -1834,12 +1879,21 @@
         <w:tc>
           <w:tcPr>
             <w:tcW w:w="1435" w:type="dxa"/>
-          </w:tcPr>
-          <w:p>
-            <w:pPr>
-              <w:jc w:val="center"/>
-            </w:pPr>
-            <w:r>
+            <w:shd w:val="clear" w:color="auto" w:fill="D9D9D9" w:themeFill="background1" w:themeFillShade="D9"/>
+          </w:tcPr>
+          <w:p>
+            <w:pPr>
+              <w:jc w:val="center"/>
+              <w:rPr>
+                <w:b/>
+                <w:bCs/>
+              </w:rPr>
+            </w:pPr>
+            <w:r>
+              <w:rPr>
+                <w:b/>
+                <w:bCs/>
+              </w:rPr>
               <w:t>0.5410</w:t>
             </w:r>
           </w:p>
@@ -1847,12 +1901,21 @@
         <w:tc>
           <w:tcPr>
             <w:tcW w:w="1436" w:type="dxa"/>
-          </w:tcPr>
-          <w:p>
-            <w:pPr>
-              <w:jc w:val="center"/>
-            </w:pPr>
-            <w:r>
+            <w:shd w:val="clear" w:color="auto" w:fill="D9D9D9" w:themeFill="background1" w:themeFillShade="D9"/>
+          </w:tcPr>
+          <w:p>
+            <w:pPr>
+              <w:jc w:val="center"/>
+              <w:rPr>
+                <w:b/>
+                <w:bCs/>
+              </w:rPr>
+            </w:pPr>
+            <w:r>
+              <w:rPr>
+                <w:b/>
+                <w:bCs/>
+              </w:rPr>
               <w:t>0.5284</w:t>
             </w:r>
           </w:p>

</xml_diff>

<commit_message>
Dissertation Images & Tests
</commit_message>
<xml_diff>
--- a/dissertation/Classifier Experiment.docx
+++ b/dissertation/Classifier Experiment.docx
@@ -1973,18 +1973,25 @@
           <w:bCs/>
         </w:rPr>
       </w:pPr>
+    </w:p>
+    <w:p>
+      <w:pPr>
+        <w:rPr>
+          <w:b/>
+          <w:bCs/>
+        </w:rPr>
+      </w:pPr>
       <w:r>
         <w:rPr>
           <w:b/>
           <w:bCs/>
           <w:noProof/>
         </w:rPr>
-        <w:lastRenderedPageBreak/>
         <w:drawing>
-          <wp:inline distT="0" distB="0" distL="0" distR="0" wp14:anchorId="53430697" wp14:editId="4E9D1BA9">
-            <wp:extent cx="6567525" cy="3084394"/>
-            <wp:effectExtent l="0" t="0" r="5080" b="0"/>
-            <wp:docPr id="1" name="Picture 1" descr="Table&#10;&#10;Description automatically generated"/>
+          <wp:inline distT="0" distB="0" distL="0" distR="0" wp14:anchorId="4D3D000C" wp14:editId="0C23BFB3">
+            <wp:extent cx="11989644" cy="4467225"/>
+            <wp:effectExtent l="0" t="0" r="0" b="0"/>
+            <wp:docPr id="1" name="Picture 1" descr="A picture containing graphical user interface&#10;&#10;Description automatically generated"/>
             <wp:cNvGraphicFramePr>
               <a:graphicFrameLocks xmlns:a="http://schemas.openxmlformats.org/drawingml/2006/main" noChangeAspect="1"/>
             </wp:cNvGraphicFramePr>
@@ -1992,7 +1999,7 @@
               <a:graphicData uri="http://schemas.openxmlformats.org/drawingml/2006/picture">
                 <pic:pic xmlns:pic="http://schemas.openxmlformats.org/drawingml/2006/picture">
                   <pic:nvPicPr>
-                    <pic:cNvPr id="1" name="Picture 1" descr="Table&#10;&#10;Description automatically generated"/>
+                    <pic:cNvPr id="1" name="Picture 1" descr="A picture containing graphical user interface&#10;&#10;Description automatically generated"/>
                     <pic:cNvPicPr>
                       <a:picLocks noChangeAspect="1" noChangeArrowheads="1"/>
                     </pic:cNvPicPr>
@@ -2013,7 +2020,7 @@
                   <pic:spPr bwMode="auto">
                     <a:xfrm>
                       <a:off x="0" y="0"/>
-                      <a:ext cx="6573713" cy="3087300"/>
+                      <a:ext cx="11992372" cy="4468241"/>
                     </a:xfrm>
                     <a:prstGeom prst="rect">
                       <a:avLst/>

</xml_diff>